<commit_message>
results and mehods are done for draft. for now
</commit_message>
<xml_diff>
--- a/Draft.docx
+++ b/Draft.docx
@@ -3,8 +3,194 @@
 <w:document xmlns:wpc="http://schemas.microsoft.com/office/word/2010/wordprocessingCanvas" xmlns:cx="http://schemas.microsoft.com/office/drawing/2014/chartex" xmlns:cx1="http://schemas.microsoft.com/office/drawing/2015/9/8/chartex" xmlns:cx2="http://schemas.microsoft.com/office/drawing/2015/10/21/chartex" xmlns:cx3="http://schemas.microsoft.com/office/drawing/2016/5/9/chartex" xmlns:cx4="http://schemas.microsoft.com/office/drawing/2016/5/10/chartex" xmlns:cx5="http://schemas.microsoft.com/office/drawing/2016/5/11/chartex" xmlns:cx6="http://schemas.microsoft.com/office/drawing/2016/5/12/chartex" xmlns:cx7="http://schemas.microsoft.com/office/drawing/2016/5/13/chartex" xmlns:cx8="http://schemas.microsoft.com/office/drawing/2016/5/14/chartex" xmlns:mc="http://schemas.openxmlformats.org/markup-compatibility/2006" xmlns:aink="http://schemas.microsoft.com/office/drawing/2016/ink" xmlns:am3d="http://schemas.microsoft.com/office/drawing/2017/model3d" xmlns:o="urn:schemas-microsoft-com:office:office" xmlns:oel="http://schemas.microsoft.com/office/2019/extlst" xmlns:r="http://schemas.openxmlformats.org/officeDocument/2006/relationships" xmlns:m="http://schemas.openxmlformats.org/officeDocument/2006/math" xmlns:v="urn:schemas-microsoft-com:vml" xmlns:wp14="http://schemas.microsoft.com/office/word/2010/wordprocessingDrawing" xmlns:wp="http://schemas.openxmlformats.org/drawingml/2006/wordprocessingDrawing" xmlns:w10="urn:schemas-microsoft-com:office:word" xmlns:w="http://schemas.openxmlformats.org/wordprocessingml/2006/main" xmlns:w14="http://schemas.microsoft.com/office/word/2010/wordml" xmlns:w15="http://schemas.microsoft.com/office/word/2012/wordml" xmlns:w16cex="http://schemas.microsoft.com/office/word/2018/wordml/cex" xmlns:w16cid="http://schemas.microsoft.com/office/word/2016/wordml/cid" xmlns:w16="http://schemas.microsoft.com/office/word/2018/wordml" xmlns:w16sdtdh="http://schemas.microsoft.com/office/word/2020/wordml/sdtdatahash" xmlns:w16se="http://schemas.microsoft.com/office/word/2015/wordml/symex" xmlns:wpg="http://schemas.microsoft.com/office/word/2010/wordprocessingGroup" xmlns:wpi="http://schemas.microsoft.com/office/word/2010/wordprocessingInk" xmlns:wne="http://schemas.microsoft.com/office/word/2006/wordml" xmlns:wps="http://schemas.microsoft.com/office/word/2010/wordprocessingShape" mc:Ignorable="w14 w15 w16se w16cid w16 w16cex w16sdtdh wp14">
   <w:body>
     <w:p>
-      <w:r>
-        <w:t>1. Background (Draft)</w:t>
+      <w:pPr>
+        <w:shd w:val="clear" w:color="auto" w:fill="FFFFFF"/>
+        <w:spacing w:after="0" w:line="240" w:lineRule="auto"/>
+        <w:jc w:val="center"/>
+        <w:outlineLvl w:val="0"/>
+        <w:rPr>
+          <w:rFonts w:ascii="Lato" w:eastAsia="Times New Roman" w:hAnsi="Lato" w:cs="Times New Roman"/>
+          <w:color w:val="202122"/>
+          <w:spacing w:val="3"/>
+          <w:kern w:val="36"/>
+          <w:sz w:val="29"/>
+          <w:szCs w:val="29"/>
+          <w14:ligatures w14:val="none"/>
+        </w:rPr>
+      </w:pPr>
+      <w:r>
+        <w:rPr>
+          <w:rFonts w:ascii="Lato" w:eastAsia="Times New Roman" w:hAnsi="Lato" w:cs="Times New Roman"/>
+          <w:color w:val="202122"/>
+          <w:spacing w:val="3"/>
+          <w:kern w:val="36"/>
+          <w:sz w:val="29"/>
+          <w:szCs w:val="29"/>
+          <w14:ligatures w14:val="none"/>
+        </w:rPr>
+        <w:t>Assignment 2 - Gene expression analysis and interpretation</w:t>
+      </w:r>
+    </w:p>
+    <w:p>
+      <w:pPr>
+        <w:shd w:val="clear" w:color="auto" w:fill="FFFFFF"/>
+        <w:spacing w:after="0" w:line="240" w:lineRule="auto"/>
+        <w:jc w:val="center"/>
+        <w:outlineLvl w:val="0"/>
+        <w:rPr>
+          <w:rFonts w:ascii="Lato" w:eastAsia="Times New Roman" w:hAnsi="Lato" w:cs="Times New Roman"/>
+          <w:color w:val="202122"/>
+          <w:spacing w:val="3"/>
+          <w:kern w:val="36"/>
+          <w:sz w:val="29"/>
+          <w:szCs w:val="29"/>
+          <w14:ligatures w14:val="none"/>
+        </w:rPr>
+      </w:pPr>
+      <w:r>
+        <w:rPr>
+          <w:rFonts w:ascii="Lato" w:eastAsia="Times New Roman" w:hAnsi="Lato" w:cs="Times New Roman"/>
+          <w:color w:val="202122"/>
+          <w:spacing w:val="3"/>
+          <w:kern w:val="36"/>
+          <w:sz w:val="29"/>
+          <w:szCs w:val="29"/>
+          <w14:ligatures w14:val="none"/>
+        </w:rPr>
+        <w:t>Written Report</w:t>
+      </w:r>
+    </w:p>
+    <w:p>
+      <w:pPr>
+        <w:shd w:val="clear" w:color="auto" w:fill="FFFFFF"/>
+        <w:spacing w:after="0" w:line="240" w:lineRule="auto"/>
+        <w:jc w:val="center"/>
+        <w:outlineLvl w:val="0"/>
+        <w:rPr>
+          <w:rFonts w:ascii="Lato" w:eastAsia="Times New Roman" w:hAnsi="Lato" w:cs="Times New Roman"/>
+          <w:color w:val="202122"/>
+          <w:spacing w:val="3"/>
+          <w:kern w:val="36"/>
+          <w:sz w:val="29"/>
+          <w:szCs w:val="29"/>
+          <w14:ligatures w14:val="none"/>
+        </w:rPr>
+      </w:pPr>
+      <w:r>
+        <w:rPr>
+          <w:rFonts w:ascii="Lato" w:eastAsia="Times New Roman" w:hAnsi="Lato" w:cs="Times New Roman"/>
+          <w:color w:val="202122"/>
+          <w:spacing w:val="3"/>
+          <w:kern w:val="36"/>
+          <w:sz w:val="29"/>
+          <w:szCs w:val="29"/>
+          <w14:ligatures w14:val="none"/>
+        </w:rPr>
+        <w:t>Davids Jalisevs</w:t>
+      </w:r>
+    </w:p>
+    <w:p>
+      <w:pPr>
+        <w:shd w:val="clear" w:color="auto" w:fill="FFFFFF"/>
+        <w:spacing w:after="0" w:line="240" w:lineRule="auto"/>
+        <w:jc w:val="center"/>
+        <w:outlineLvl w:val="0"/>
+        <w:rPr>
+          <w:rFonts w:ascii="Lato" w:eastAsia="Times New Roman" w:hAnsi="Lato" w:cs="Times New Roman"/>
+          <w:color w:val="202122"/>
+          <w:spacing w:val="3"/>
+          <w:kern w:val="36"/>
+          <w:sz w:val="29"/>
+          <w:szCs w:val="29"/>
+          <w14:ligatures w14:val="none"/>
+        </w:rPr>
+      </w:pPr>
+      <w:r>
+        <w:rPr>
+          <w:rFonts w:ascii="Lato" w:eastAsia="Times New Roman" w:hAnsi="Lato" w:cs="Times New Roman"/>
+          <w:color w:val="202122"/>
+          <w:spacing w:val="3"/>
+          <w:kern w:val="36"/>
+          <w:sz w:val="29"/>
+          <w:szCs w:val="29"/>
+          <w14:ligatures w14:val="none"/>
+        </w:rPr>
+        <w:t xml:space="preserve">ID - </w:t>
+      </w:r>
+      <w:r>
+        <w:rPr>
+          <w:rFonts w:ascii="Lato" w:eastAsia="Times New Roman" w:hAnsi="Lato" w:cs="Times New Roman"/>
+          <w:color w:val="202122"/>
+          <w:spacing w:val="3"/>
+          <w:kern w:val="36"/>
+          <w:sz w:val="29"/>
+          <w:szCs w:val="29"/>
+          <w14:ligatures w14:val="none"/>
+        </w:rPr>
+        <w:t>23205391</w:t>
+      </w:r>
+    </w:p>
+    <w:p>
+      <w:pPr>
+        <w:pBdr>
+          <w:bottom w:val="single" w:sz="6" w:space="1" w:color="auto"/>
+        </w:pBdr>
+        <w:spacing w:after="0" w:line="240" w:lineRule="auto"/>
+        <w:jc w:val="center"/>
+        <w:rPr>
+          <w:rFonts w:ascii="Arial" w:eastAsia="Times New Roman" w:hAnsi="Arial" w:cs="Arial"/>
+          <w:vanish/>
+          <w:kern w:val="0"/>
+          <w:sz w:val="16"/>
+          <w:szCs w:val="16"/>
+          <w14:ligatures w14:val="none"/>
+        </w:rPr>
+      </w:pPr>
+      <w:r>
+        <w:rPr>
+          <w:rFonts w:ascii="Arial" w:eastAsia="Times New Roman" w:hAnsi="Arial" w:cs="Arial"/>
+          <w:vanish/>
+          <w:kern w:val="0"/>
+          <w:sz w:val="16"/>
+          <w:szCs w:val="16"/>
+          <w14:ligatures w14:val="none"/>
+        </w:rPr>
+        <w:t>Top of Form</w:t>
+      </w:r>
+    </w:p>
+    <w:p/>
+    <w:p/>
+    <w:p/>
+    <w:p/>
+    <w:p/>
+    <w:p>
+      <w:pPr>
+        <w:jc w:val="center"/>
+        <w:rPr>
+          <w:sz w:val="36"/>
+          <w:szCs w:val="36"/>
+        </w:rPr>
+      </w:pPr>
+      <w:r>
+        <w:rPr>
+          <w:sz w:val="36"/>
+          <w:szCs w:val="36"/>
+        </w:rPr>
+        <w:t>1. Background</w:t>
+      </w:r>
+      <w:r>
+        <w:rPr>
+          <w:sz w:val="36"/>
+          <w:szCs w:val="36"/>
+        </w:rPr>
+        <w:t>/Introduction</w:t>
+      </w:r>
+      <w:r>
+        <w:rPr>
+          <w:sz w:val="36"/>
+          <w:szCs w:val="36"/>
+        </w:rPr>
+        <w:t xml:space="preserve"> (Draft)</w:t>
       </w:r>
     </w:p>
     <w:p>
@@ -45,15 +231,7 @@
         <w:t>The</w:t>
       </w:r>
       <w:r>
-        <w:t xml:space="preserve"> specific objective is to identify differentially expressed genes that play a pivotal role in distinguishing ERBB2+ tumors from other breast cancer subtypes. Leveraging TCGA </w:t>
-      </w:r>
-      <w:proofErr w:type="spellStart"/>
-      <w:r>
-        <w:t>RNASeq</w:t>
-      </w:r>
-      <w:proofErr w:type="spellEnd"/>
-      <w:r>
-        <w:t xml:space="preserve"> data and employing computational tools, this analysis seeks comprehensive insights into the genetic landscape, aiming to uncover potential biomarkers and shed light on the biological pathways that drive the aggressiveness of ERBB2+ breast cancer.</w:t>
+        <w:t xml:space="preserve"> specific objective is to identify differentially expressed genes that play a pivotal role in distinguishing ERBB2+ tumors from other breast cancer subtypes. Leveraging TCGA RNASeq data and employing computational tools, this analysis seeks comprehensive insights into the genetic landscape, aiming to uncover potential biomarkers and shed light on the biological pathways that drive the aggressiveness of ERBB2+ breast cancer.</w:t>
       </w:r>
     </w:p>
     <w:p>
@@ -78,18 +256,300 @@
     <w:p/>
     <w:p/>
     <w:p/>
-    <w:p/>
-    <w:p/>
-    <w:p/>
-    <w:p/>
-    <w:p/>
-    <w:p/>
-    <w:p/>
-    <w:p/>
-    <w:p>
-      <w:r>
+    <w:p>
+      <w:pPr>
+        <w:jc w:val="center"/>
+        <w:rPr>
+          <w:sz w:val="36"/>
+          <w:szCs w:val="36"/>
+        </w:rPr>
+      </w:pPr>
+      <w:r>
+        <w:rPr>
+          <w:sz w:val="36"/>
+          <w:szCs w:val="36"/>
+        </w:rPr>
+        <w:t>Methods (draft)</w:t>
+      </w:r>
+    </w:p>
+    <w:p>
+      <w:r>
+        <w:t xml:space="preserve">In conducting this comprehensive analysis of breast cancer data, In order to extract useful information from the given dataset, a set of organized </w:t>
+      </w:r>
+      <w:r>
+        <w:t>methods</w:t>
+      </w:r>
+      <w:r>
+        <w:t xml:space="preserve"> is included in the approach. To initiate this process the dataset will be retrieved from the cbioportal platform,</w:t>
+      </w:r>
+      <w:r>
+        <w:t xml:space="preserve"> using following </w:t>
+      </w:r>
+      <w:r>
+        <w:t xml:space="preserve">link </w:t>
+      </w:r>
+      <w:hyperlink r:id="rId6" w:tgtFrame="_new" w:history="1">
+        <w:r>
+          <w:rPr>
+            <w:rStyle w:val="Hyperlink"/>
+          </w:rPr>
+          <w:t>https://www.cbioportal.org/study/summary?id=brca_tcga_pan_can_atlas_2018</w:t>
+        </w:r>
+      </w:hyperlink>
+      <w:r>
+        <w:t xml:space="preserve">. </w:t>
+      </w:r>
+    </w:p>
+    <w:p>
+      <w:r>
+        <w:t>The obtained dataset, comprising RNASeq, Patient Data, and Copy Number Aberrations Data files, will then be extracted after untarring the folder.</w:t>
+      </w:r>
+    </w:p>
+    <w:p>
+      <w:r>
+        <w:t xml:space="preserve">In the </w:t>
+      </w:r>
+      <w:r>
+        <w:t>next</w:t>
+      </w:r>
+      <w:r>
+        <w:t xml:space="preserve"> steps, the R language will be </w:t>
+      </w:r>
+      <w:r>
+        <w:t>used</w:t>
+      </w:r>
+      <w:r>
+        <w:t xml:space="preserve"> as the primary tool for data processing and analysis. The RNASeq, Patient Data, and Copy Number Aberrations Data files will be read into the R environment. To ensure </w:t>
+      </w:r>
+      <w:r>
+        <w:t>better</w:t>
+      </w:r>
+      <w:r>
+        <w:t xml:space="preserve"> integration</w:t>
+      </w:r>
+      <w:r>
+        <w:t xml:space="preserve"> and as stated in instructions</w:t>
+      </w:r>
+      <w:r>
+        <w:t xml:space="preserve"> patient IDs from the RNASeq data will be matched with corresponding IDs in the Copy Number Aberrations (CNA) data and Patient Data.</w:t>
+      </w:r>
+    </w:p>
+    <w:p>
+      <w:r>
+        <w:t xml:space="preserve">For biomarker identification, a metadata column reflecting ERBB2+ status will be created, </w:t>
+      </w:r>
+      <w:r>
+        <w:t>using</w:t>
+      </w:r>
+      <w:r>
+        <w:t xml:space="preserve"> the CNA levels (specifically, values greater than 0 indicating amplification). This metadata will serve as a crucial basis for subsequent analyses focused on this breast cancer subtype.</w:t>
+      </w:r>
+    </w:p>
+    <w:p>
+      <w:r>
+        <w:t xml:space="preserve">Normalization of the RNASeq data will be performed using the DESeq2 package, ensuring accurate representation of gene expression levels. Subsequently, a differential expression analysis will be </w:t>
+      </w:r>
+      <w:r>
+        <w:t>used</w:t>
+      </w:r>
+      <w:r>
+        <w:t xml:space="preserve"> to identify genes exhibiting significant expression differences between HER2-amplified and non-amplified breast cancer tumors.</w:t>
+      </w:r>
+    </w:p>
+    <w:p>
+      <w:r>
+        <w:t>Pathway enrichment analysis will then be carried out to elucidate the biological pathways associated with HER2 amplification, employing gene sets derived from the differential expression analysis.</w:t>
+      </w:r>
+    </w:p>
+    <w:p>
+      <w:r>
+        <w:t xml:space="preserve">variance-stabilized transformation (VST) will be applied to the expression values using the DESeq2 package, providing a more stable representation of gene expression. The resulting VST values will undergo Principal Component Analysis (PCA), </w:t>
+      </w:r>
+      <w:r>
+        <w:t>assisting in the creation of a picture of the data structure and possible clusters.</w:t>
+      </w:r>
+    </w:p>
+    <w:p>
+      <w:r>
+        <w:t>Then</w:t>
+      </w:r>
+      <w:r>
+        <w:t xml:space="preserve"> optional analyses will be pursued for additional marks. Cluster analysis, utilizing the VST values, will reveal potential subgroups within the breast cancer dataset. Additionally, a Cox regression model with differentially expressed genes will be generated, and lasso cross-validation will be employed to identify a set of genes predicting survival most effectively.</w:t>
+      </w:r>
+    </w:p>
+    <w:p>
+      <w:r>
+        <w:t xml:space="preserve">Throughout this methodology, the utilization of R language and specialized packages such as DESeq2 will ensure a rigorous and reproducible analysis, </w:t>
+      </w:r>
+      <w:r>
+        <w:t>allowing for</w:t>
+      </w:r>
+      <w:r>
+        <w:t xml:space="preserve"> a detailed exploration of the molecular characteristics of ERBB2-positive breast cancer.</w:t>
+      </w:r>
+    </w:p>
+    <w:p/>
+    <w:p/>
+    <w:p/>
+    <w:p/>
+    <w:p/>
+    <w:p/>
+    <w:p>
+      <w:pPr>
+        <w:jc w:val="center"/>
+        <w:rPr>
+          <w:sz w:val="36"/>
+          <w:szCs w:val="36"/>
+        </w:rPr>
+      </w:pPr>
+      <w:r>
+        <w:rPr>
+          <w:sz w:val="36"/>
+          <w:szCs w:val="36"/>
+        </w:rPr>
         <w:lastRenderedPageBreak/>
-        <w:t>Methods (draft)</w:t>
+        <w:t>Results (draft)</w:t>
+      </w:r>
+    </w:p>
+    <w:p>
+      <w:r>
+        <w:t>The results section</w:t>
+      </w:r>
+      <w:r>
+        <w:t xml:space="preserve"> will</w:t>
+      </w:r>
+      <w:r>
+        <w:t xml:space="preserve"> provide a</w:t>
+      </w:r>
+      <w:r>
+        <w:t xml:space="preserve">n </w:t>
+      </w:r>
+      <w:r>
+        <w:t xml:space="preserve">overview of the outcomes derived from the analyses performed on the breast cancer dataset. </w:t>
+      </w:r>
+      <w:r>
+        <w:t>Using</w:t>
+      </w:r>
+      <w:r>
+        <w:t xml:space="preserve"> the outlined methods, each (sub)analysis contributes to unraveling the molecular intricacies of ERBB2+ breast cancer.</w:t>
+      </w:r>
+    </w:p>
+    <w:p>
+      <w:pPr>
+        <w:rPr>
+          <w:b/>
+          <w:bCs/>
+        </w:rPr>
+      </w:pPr>
+      <w:r>
+        <w:rPr>
+          <w:b/>
+          <w:bCs/>
+        </w:rPr>
+        <w:t>Differential Expression Analysis HER2 Amplified and Not Amplified</w:t>
+      </w:r>
+    </w:p>
+    <w:p>
+      <w:r>
+        <w:t>To elucidate the distinct gene expression patterns associated with ERBB2+ breast cancer, a differential expression analysis will be conducted between HER2-amplified and non-amplified tumors. This analysis aims to identify genes exhibiting significant expression differences, potentially serving as key markers for the aggressive ERBB2+ subtype.</w:t>
+      </w:r>
+    </w:p>
+    <w:p>
+      <w:pPr>
+        <w:rPr>
+          <w:b/>
+          <w:bCs/>
+        </w:rPr>
+      </w:pPr>
+      <w:r>
+        <w:rPr>
+          <w:b/>
+          <w:bCs/>
+        </w:rPr>
+        <w:t>Top 10 Differentially Expressed Genes Ranked by Fold Change</w:t>
+      </w:r>
+    </w:p>
+    <w:p>
+      <w:r>
+        <w:t>As a pivotal subset of the differential expression analysis, the top 10 differentially expressed genes will be ranked based on their fold change values. This focused approach allows for the identification of genes with the most substantial alterations in expression, shedding light on potential drivers of ERBB2+ breast cancer aggressiveness.</w:t>
+      </w:r>
+    </w:p>
+    <w:p>
+      <w:pPr>
+        <w:rPr>
+          <w:b/>
+          <w:bCs/>
+        </w:rPr>
+      </w:pPr>
+      <w:r>
+        <w:rPr>
+          <w:b/>
+          <w:bCs/>
+        </w:rPr>
+        <w:t>Pathway Enrichment</w:t>
+      </w:r>
+    </w:p>
+    <w:p>
+      <w:r>
+        <w:t>Pathway enrichment analysis will be performed to unveil the biological pathways associated with the differentially expressed genes. By exploring the enriched pathways, we aim to gain insights into the functional implications of the identified gene alterations, providing a broader context for the observed molecular changes.</w:t>
+      </w:r>
+    </w:p>
+    <w:p>
+      <w:pPr>
+        <w:rPr>
+          <w:b/>
+          <w:bCs/>
+        </w:rPr>
+      </w:pPr>
+      <w:r>
+        <w:rPr>
+          <w:b/>
+          <w:bCs/>
+        </w:rPr>
+        <w:t>PCA Plot</w:t>
+      </w:r>
+    </w:p>
+    <w:p>
+      <w:r>
+        <w:t>A Principal Component Analysis (PCA) plot will be generated using the variance-stabilized transformed (VST) expression values. This visualization technique aids in understanding the overall structure of the dataset, revealing potential clusters or patterns that may correlate with ERBB2 amplification. Each data point on the PCA plot represents a sample, allowing for an intuitive interpretation of the underlying gene expression variation.</w:t>
+      </w:r>
+    </w:p>
+    <w:p>
+      <w:pPr>
+        <w:rPr>
+          <w:b/>
+          <w:bCs/>
+        </w:rPr>
+      </w:pPr>
+      <w:r>
+        <w:rPr>
+          <w:b/>
+          <w:bCs/>
+        </w:rPr>
+        <w:t>Key Figures and Tables</w:t>
+      </w:r>
+    </w:p>
+    <w:p>
+      <w:r>
+        <w:t>Each (sub)analysis will be accompanied by key figures and tables that succinctly convey the results. Legends for these figures and tables will be provided, offering clear explanations of the elements presented. The figures and tables will be meticulously chosen to highlight critical aspects of the analyses, ensuring that the audience can easily grasp the significance of the findings.</w:t>
+      </w:r>
+    </w:p>
+    <w:p>
+      <w:r>
+        <w:t>Brief explanations for each (sub)analysis will be included, elucidating the rationale behind its execution, the methodology applied, the obtained results, and the biological implications. This approach ensures a comprehensive and insightful presentation of the results, fostering a deeper understanding of the molecular landscape of ERBB2+ breast cancer.</w:t>
+      </w:r>
+    </w:p>
+    <w:p>
+      <w:pPr>
+        <w:rPr>
+          <w:vanish/>
+        </w:rPr>
+      </w:pPr>
+      <w:r>
+        <w:rPr>
+          <w:vanish/>
+        </w:rPr>
+        <w:t>Top of Form</w:t>
       </w:r>
     </w:p>
     <w:p/>
@@ -101,6 +561,56 @@
     </w:sectPr>
   </w:body>
 </w:document>
+</file>
+
+<file path=word/endnotes.xml><?xml version="1.0" encoding="utf-8"?>
+<w:endnotes xmlns:wpc="http://schemas.microsoft.com/office/word/2010/wordprocessingCanvas" xmlns:cx="http://schemas.microsoft.com/office/drawing/2014/chartex" xmlns:cx1="http://schemas.microsoft.com/office/drawing/2015/9/8/chartex" xmlns:cx2="http://schemas.microsoft.com/office/drawing/2015/10/21/chartex" xmlns:cx3="http://schemas.microsoft.com/office/drawing/2016/5/9/chartex" xmlns:cx4="http://schemas.microsoft.com/office/drawing/2016/5/10/chartex" xmlns:cx5="http://schemas.microsoft.com/office/drawing/2016/5/11/chartex" xmlns:cx6="http://schemas.microsoft.com/office/drawing/2016/5/12/chartex" xmlns:cx7="http://schemas.microsoft.com/office/drawing/2016/5/13/chartex" xmlns:cx8="http://schemas.microsoft.com/office/drawing/2016/5/14/chartex" xmlns:mc="http://schemas.openxmlformats.org/markup-compatibility/2006" xmlns:aink="http://schemas.microsoft.com/office/drawing/2016/ink" xmlns:am3d="http://schemas.microsoft.com/office/drawing/2017/model3d" xmlns:o="urn:schemas-microsoft-com:office:office" xmlns:oel="http://schemas.microsoft.com/office/2019/extlst" xmlns:r="http://schemas.openxmlformats.org/officeDocument/2006/relationships" xmlns:m="http://schemas.openxmlformats.org/officeDocument/2006/math" xmlns:v="urn:schemas-microsoft-com:vml" xmlns:wp14="http://schemas.microsoft.com/office/word/2010/wordprocessingDrawing" xmlns:wp="http://schemas.openxmlformats.org/drawingml/2006/wordprocessingDrawing" xmlns:w10="urn:schemas-microsoft-com:office:word" xmlns:w="http://schemas.openxmlformats.org/wordprocessingml/2006/main" xmlns:w14="http://schemas.microsoft.com/office/word/2010/wordml" xmlns:w15="http://schemas.microsoft.com/office/word/2012/wordml" xmlns:w16cex="http://schemas.microsoft.com/office/word/2018/wordml/cex" xmlns:w16cid="http://schemas.microsoft.com/office/word/2016/wordml/cid" xmlns:w16="http://schemas.microsoft.com/office/word/2018/wordml" xmlns:w16sdtdh="http://schemas.microsoft.com/office/word/2020/wordml/sdtdatahash" xmlns:w16se="http://schemas.microsoft.com/office/word/2015/wordml/symex" xmlns:wpg="http://schemas.microsoft.com/office/word/2010/wordprocessingGroup" xmlns:wpi="http://schemas.microsoft.com/office/word/2010/wordprocessingInk" xmlns:wne="http://schemas.microsoft.com/office/word/2006/wordml" xmlns:wps="http://schemas.microsoft.com/office/word/2010/wordprocessingShape" mc:Ignorable="w14 w15 w16se w16cid w16 w16cex w16sdtdh wp14">
+  <w:endnote w:type="separator" w:id="-1">
+    <w:p>
+      <w:pPr>
+        <w:spacing w:after="0" w:line="240" w:lineRule="auto"/>
+      </w:pPr>
+      <w:r>
+        <w:separator/>
+      </w:r>
+    </w:p>
+  </w:endnote>
+  <w:endnote w:type="continuationSeparator" w:id="0">
+    <w:p>
+      <w:pPr>
+        <w:spacing w:after="0" w:line="240" w:lineRule="auto"/>
+      </w:pPr>
+      <w:r>
+        <w:continuationSeparator/>
+      </w:r>
+    </w:p>
+  </w:endnote>
+</w:endnotes>
+</file>
+
+<file path=word/footnotes.xml><?xml version="1.0" encoding="utf-8"?>
+<w:footnotes xmlns:wpc="http://schemas.microsoft.com/office/word/2010/wordprocessingCanvas" xmlns:cx="http://schemas.microsoft.com/office/drawing/2014/chartex" xmlns:cx1="http://schemas.microsoft.com/office/drawing/2015/9/8/chartex" xmlns:cx2="http://schemas.microsoft.com/office/drawing/2015/10/21/chartex" xmlns:cx3="http://schemas.microsoft.com/office/drawing/2016/5/9/chartex" xmlns:cx4="http://schemas.microsoft.com/office/drawing/2016/5/10/chartex" xmlns:cx5="http://schemas.microsoft.com/office/drawing/2016/5/11/chartex" xmlns:cx6="http://schemas.microsoft.com/office/drawing/2016/5/12/chartex" xmlns:cx7="http://schemas.microsoft.com/office/drawing/2016/5/13/chartex" xmlns:cx8="http://schemas.microsoft.com/office/drawing/2016/5/14/chartex" xmlns:mc="http://schemas.openxmlformats.org/markup-compatibility/2006" xmlns:aink="http://schemas.microsoft.com/office/drawing/2016/ink" xmlns:am3d="http://schemas.microsoft.com/office/drawing/2017/model3d" xmlns:o="urn:schemas-microsoft-com:office:office" xmlns:oel="http://schemas.microsoft.com/office/2019/extlst" xmlns:r="http://schemas.openxmlformats.org/officeDocument/2006/relationships" xmlns:m="http://schemas.openxmlformats.org/officeDocument/2006/math" xmlns:v="urn:schemas-microsoft-com:vml" xmlns:wp14="http://schemas.microsoft.com/office/word/2010/wordprocessingDrawing" xmlns:wp="http://schemas.openxmlformats.org/drawingml/2006/wordprocessingDrawing" xmlns:w10="urn:schemas-microsoft-com:office:word" xmlns:w="http://schemas.openxmlformats.org/wordprocessingml/2006/main" xmlns:w14="http://schemas.microsoft.com/office/word/2010/wordml" xmlns:w15="http://schemas.microsoft.com/office/word/2012/wordml" xmlns:w16cex="http://schemas.microsoft.com/office/word/2018/wordml/cex" xmlns:w16cid="http://schemas.microsoft.com/office/word/2016/wordml/cid" xmlns:w16="http://schemas.microsoft.com/office/word/2018/wordml" xmlns:w16sdtdh="http://schemas.microsoft.com/office/word/2020/wordml/sdtdatahash" xmlns:w16se="http://schemas.microsoft.com/office/word/2015/wordml/symex" xmlns:wpg="http://schemas.microsoft.com/office/word/2010/wordprocessingGroup" xmlns:wpi="http://schemas.microsoft.com/office/word/2010/wordprocessingInk" xmlns:wne="http://schemas.microsoft.com/office/word/2006/wordml" xmlns:wps="http://schemas.microsoft.com/office/word/2010/wordprocessingShape" mc:Ignorable="w14 w15 w16se w16cid w16 w16cex w16sdtdh wp14">
+  <w:footnote w:type="separator" w:id="-1">
+    <w:p>
+      <w:pPr>
+        <w:spacing w:after="0" w:line="240" w:lineRule="auto"/>
+      </w:pPr>
+      <w:r>
+        <w:separator/>
+      </w:r>
+    </w:p>
+  </w:footnote>
+  <w:footnote w:type="continuationSeparator" w:id="0">
+    <w:p>
+      <w:pPr>
+        <w:spacing w:after="0" w:line="240" w:lineRule="auto"/>
+      </w:pPr>
+      <w:r>
+        <w:continuationSeparator/>
+      </w:r>
+    </w:p>
+  </w:footnote>
+</w:footnotes>
 </file>
 
 <file path=word/styles.xml><?xml version="1.0" encoding="utf-8"?>
@@ -504,6 +1014,73 @@
     <w:name w:val="Normal"/>
     <w:qFormat/>
   </w:style>
+  <w:style w:type="paragraph" w:styleId="Heading1">
+    <w:name w:val="heading 1"/>
+    <w:basedOn w:val="Normal"/>
+    <w:link w:val="Heading1Char"/>
+    <w:uiPriority w:val="9"/>
+    <w:qFormat/>
+    <w:rsid w:val="00A15E6B"/>
+    <w:pPr>
+      <w:spacing w:before="100" w:beforeAutospacing="1" w:after="100" w:afterAutospacing="1" w:line="240" w:lineRule="auto"/>
+      <w:outlineLvl w:val="0"/>
+    </w:pPr>
+    <w:rPr>
+      <w:rFonts w:ascii="Times New Roman" w:eastAsia="Times New Roman" w:hAnsi="Times New Roman" w:cs="Times New Roman"/>
+      <w:b/>
+      <w:bCs/>
+      <w:kern w:val="36"/>
+      <w:sz w:val="48"/>
+      <w:szCs w:val="48"/>
+      <w14:ligatures w14:val="none"/>
+    </w:rPr>
+  </w:style>
+  <w:style w:type="paragraph" w:styleId="Heading3">
+    <w:name w:val="heading 3"/>
+    <w:basedOn w:val="Normal"/>
+    <w:next w:val="Normal"/>
+    <w:link w:val="Heading3Char"/>
+    <w:uiPriority w:val="9"/>
+    <w:semiHidden/>
+    <w:unhideWhenUsed/>
+    <w:qFormat/>
+    <w:rsid w:val="00BA6E98"/>
+    <w:pPr>
+      <w:keepNext/>
+      <w:keepLines/>
+      <w:spacing w:before="40" w:after="0"/>
+      <w:outlineLvl w:val="2"/>
+    </w:pPr>
+    <w:rPr>
+      <w:rFonts w:asciiTheme="majorHAnsi" w:eastAsiaTheme="majorEastAsia" w:hAnsiTheme="majorHAnsi" w:cstheme="majorBidi"/>
+      <w:color w:val="1F3763" w:themeColor="accent1" w:themeShade="7F"/>
+      <w:sz w:val="24"/>
+      <w:szCs w:val="24"/>
+    </w:rPr>
+  </w:style>
+  <w:style w:type="paragraph" w:styleId="Heading4">
+    <w:name w:val="heading 4"/>
+    <w:basedOn w:val="Normal"/>
+    <w:next w:val="Normal"/>
+    <w:link w:val="Heading4Char"/>
+    <w:uiPriority w:val="9"/>
+    <w:semiHidden/>
+    <w:unhideWhenUsed/>
+    <w:qFormat/>
+    <w:rsid w:val="00BA6E98"/>
+    <w:pPr>
+      <w:keepNext/>
+      <w:keepLines/>
+      <w:spacing w:before="40" w:after="0"/>
+      <w:outlineLvl w:val="3"/>
+    </w:pPr>
+    <w:rPr>
+      <w:rFonts w:asciiTheme="majorHAnsi" w:eastAsiaTheme="majorEastAsia" w:hAnsiTheme="majorHAnsi" w:cstheme="majorBidi"/>
+      <w:i/>
+      <w:iCs/>
+      <w:color w:val="2F5496" w:themeColor="accent1" w:themeShade="BF"/>
+    </w:rPr>
+  </w:style>
   <w:style w:type="character" w:default="1" w:styleId="DefaultParagraphFont">
     <w:name w:val="Default Paragraph Font"/>
     <w:uiPriority w:val="1"/>
@@ -529,6 +1106,164 @@
     <w:uiPriority w:val="99"/>
     <w:semiHidden/>
     <w:unhideWhenUsed/>
+  </w:style>
+  <w:style w:type="character" w:styleId="Hyperlink">
+    <w:name w:val="Hyperlink"/>
+    <w:basedOn w:val="DefaultParagraphFont"/>
+    <w:uiPriority w:val="99"/>
+    <w:unhideWhenUsed/>
+    <w:rsid w:val="00D20896"/>
+    <w:rPr>
+      <w:color w:val="0563C1" w:themeColor="hyperlink"/>
+      <w:u w:val="single"/>
+    </w:rPr>
+  </w:style>
+  <w:style w:type="character" w:styleId="UnresolvedMention">
+    <w:name w:val="Unresolved Mention"/>
+    <w:basedOn w:val="DefaultParagraphFont"/>
+    <w:uiPriority w:val="99"/>
+    <w:semiHidden/>
+    <w:unhideWhenUsed/>
+    <w:rsid w:val="00D20896"/>
+    <w:rPr>
+      <w:color w:val="605E5C"/>
+      <w:shd w:val="clear" w:color="auto" w:fill="E1DFDD"/>
+    </w:rPr>
+  </w:style>
+  <w:style w:type="paragraph" w:styleId="Header">
+    <w:name w:val="header"/>
+    <w:basedOn w:val="Normal"/>
+    <w:link w:val="HeaderChar"/>
+    <w:uiPriority w:val="99"/>
+    <w:unhideWhenUsed/>
+    <w:rsid w:val="00A15E6B"/>
+    <w:pPr>
+      <w:tabs>
+        <w:tab w:val="center" w:pos="4680"/>
+        <w:tab w:val="right" w:pos="9360"/>
+      </w:tabs>
+      <w:spacing w:after="0" w:line="240" w:lineRule="auto"/>
+    </w:pPr>
+  </w:style>
+  <w:style w:type="character" w:customStyle="1" w:styleId="HeaderChar">
+    <w:name w:val="Header Char"/>
+    <w:basedOn w:val="DefaultParagraphFont"/>
+    <w:link w:val="Header"/>
+    <w:uiPriority w:val="99"/>
+    <w:rsid w:val="00A15E6B"/>
+  </w:style>
+  <w:style w:type="paragraph" w:styleId="Footer">
+    <w:name w:val="footer"/>
+    <w:basedOn w:val="Normal"/>
+    <w:link w:val="FooterChar"/>
+    <w:uiPriority w:val="99"/>
+    <w:unhideWhenUsed/>
+    <w:rsid w:val="00A15E6B"/>
+    <w:pPr>
+      <w:tabs>
+        <w:tab w:val="center" w:pos="4680"/>
+        <w:tab w:val="right" w:pos="9360"/>
+      </w:tabs>
+      <w:spacing w:after="0" w:line="240" w:lineRule="auto"/>
+    </w:pPr>
+  </w:style>
+  <w:style w:type="character" w:customStyle="1" w:styleId="FooterChar">
+    <w:name w:val="Footer Char"/>
+    <w:basedOn w:val="DefaultParagraphFont"/>
+    <w:link w:val="Footer"/>
+    <w:uiPriority w:val="99"/>
+    <w:rsid w:val="00A15E6B"/>
+  </w:style>
+  <w:style w:type="character" w:customStyle="1" w:styleId="Heading1Char">
+    <w:name w:val="Heading 1 Char"/>
+    <w:basedOn w:val="DefaultParagraphFont"/>
+    <w:link w:val="Heading1"/>
+    <w:uiPriority w:val="9"/>
+    <w:rsid w:val="00A15E6B"/>
+    <w:rPr>
+      <w:rFonts w:ascii="Times New Roman" w:eastAsia="Times New Roman" w:hAnsi="Times New Roman" w:cs="Times New Roman"/>
+      <w:b/>
+      <w:bCs/>
+      <w:kern w:val="36"/>
+      <w:sz w:val="48"/>
+      <w:szCs w:val="48"/>
+      <w14:ligatures w14:val="none"/>
+    </w:rPr>
+  </w:style>
+  <w:style w:type="character" w:customStyle="1" w:styleId="vui-heading-1">
+    <w:name w:val="vui-heading-1"/>
+    <w:basedOn w:val="DefaultParagraphFont"/>
+    <w:rsid w:val="00A15E6B"/>
+  </w:style>
+  <w:style w:type="paragraph" w:styleId="z-TopofForm">
+    <w:name w:val="HTML Top of Form"/>
+    <w:basedOn w:val="Normal"/>
+    <w:next w:val="Normal"/>
+    <w:link w:val="z-TopofFormChar"/>
+    <w:hidden/>
+    <w:uiPriority w:val="99"/>
+    <w:semiHidden/>
+    <w:unhideWhenUsed/>
+    <w:rsid w:val="00A15E6B"/>
+    <w:pPr>
+      <w:pBdr>
+        <w:bottom w:val="single" w:sz="6" w:space="1" w:color="auto"/>
+      </w:pBdr>
+      <w:spacing w:after="0" w:line="240" w:lineRule="auto"/>
+      <w:jc w:val="center"/>
+    </w:pPr>
+    <w:rPr>
+      <w:rFonts w:ascii="Arial" w:eastAsia="Times New Roman" w:hAnsi="Arial" w:cs="Arial"/>
+      <w:vanish/>
+      <w:kern w:val="0"/>
+      <w:sz w:val="16"/>
+      <w:szCs w:val="16"/>
+      <w14:ligatures w14:val="none"/>
+    </w:rPr>
+  </w:style>
+  <w:style w:type="character" w:customStyle="1" w:styleId="z-TopofFormChar">
+    <w:name w:val="z-Top of Form Char"/>
+    <w:basedOn w:val="DefaultParagraphFont"/>
+    <w:link w:val="z-TopofForm"/>
+    <w:uiPriority w:val="99"/>
+    <w:semiHidden/>
+    <w:rsid w:val="00A15E6B"/>
+    <w:rPr>
+      <w:rFonts w:ascii="Arial" w:eastAsia="Times New Roman" w:hAnsi="Arial" w:cs="Arial"/>
+      <w:vanish/>
+      <w:kern w:val="0"/>
+      <w:sz w:val="16"/>
+      <w:szCs w:val="16"/>
+      <w14:ligatures w14:val="none"/>
+    </w:rPr>
+  </w:style>
+  <w:style w:type="character" w:customStyle="1" w:styleId="Heading3Char">
+    <w:name w:val="Heading 3 Char"/>
+    <w:basedOn w:val="DefaultParagraphFont"/>
+    <w:link w:val="Heading3"/>
+    <w:uiPriority w:val="9"/>
+    <w:semiHidden/>
+    <w:rsid w:val="00BA6E98"/>
+    <w:rPr>
+      <w:rFonts w:asciiTheme="majorHAnsi" w:eastAsiaTheme="majorEastAsia" w:hAnsiTheme="majorHAnsi" w:cstheme="majorBidi"/>
+      <w:color w:val="1F3763" w:themeColor="accent1" w:themeShade="7F"/>
+      <w:sz w:val="24"/>
+      <w:szCs w:val="24"/>
+    </w:rPr>
+  </w:style>
+  <w:style w:type="character" w:customStyle="1" w:styleId="Heading4Char">
+    <w:name w:val="Heading 4 Char"/>
+    <w:basedOn w:val="DefaultParagraphFont"/>
+    <w:link w:val="Heading4"/>
+    <w:uiPriority w:val="9"/>
+    <w:semiHidden/>
+    <w:rsid w:val="00BA6E98"/>
+    <w:rPr>
+      <w:rFonts w:asciiTheme="majorHAnsi" w:eastAsiaTheme="majorEastAsia" w:hAnsiTheme="majorHAnsi" w:cstheme="majorBidi"/>
+      <w:i/>
+      <w:iCs/>
+      <w:color w:val="2F5496" w:themeColor="accent1" w:themeShade="BF"/>
+    </w:rPr>
   </w:style>
 </w:styles>
 </file>

</xml_diff>

<commit_message>
i did what I coulkd
idk
</commit_message>
<xml_diff>
--- a/Draft.docx
+++ b/Draft.docx
@@ -231,7 +231,15 @@
         <w:t>The</w:t>
       </w:r>
       <w:r>
-        <w:t xml:space="preserve"> specific objective is to identify differentially expressed genes that play a pivotal role in distinguishing ERBB2+ tumors from other breast cancer subtypes. Leveraging TCGA RNASeq data and employing computational tools, this analysis seeks comprehensive insights into the genetic landscape, aiming to uncover potential biomarkers and shed light on the biological pathways that drive the aggressiveness of ERBB2+ breast cancer.</w:t>
+        <w:t xml:space="preserve"> specific objective is to identify differentially expressed genes that play a pivotal role in distinguishing ERBB2+ tumors from other breast cancer subtypes. Leveraging TCGA </w:t>
+      </w:r>
+      <w:proofErr w:type="spellStart"/>
+      <w:r>
+        <w:t>RNASeq</w:t>
+      </w:r>
+      <w:proofErr w:type="spellEnd"/>
+      <w:r>
+        <w:t xml:space="preserve"> data and employing computational tools, this analysis seeks comprehensive insights into the genetic landscape, aiming to uncover potential biomarkers and shed light on the biological pathways that drive the aggressiveness of ERBB2+ breast cancer.</w:t>
       </w:r>
     </w:p>
     <w:p>
@@ -280,7 +288,15 @@
         <w:t>methods</w:t>
       </w:r>
       <w:r>
-        <w:t xml:space="preserve"> is included in the approach. To initiate this process the dataset will be retrieved from the cbioportal platform,</w:t>
+        <w:t xml:space="preserve"> is included in the approach. To initiate this process the dataset will be retrieved from the </w:t>
+      </w:r>
+      <w:proofErr w:type="spellStart"/>
+      <w:r>
+        <w:t>cbioportal</w:t>
+      </w:r>
+      <w:proofErr w:type="spellEnd"/>
+      <w:r>
+        <w:t xml:space="preserve"> platform,</w:t>
       </w:r>
       <w:r>
         <w:t xml:space="preserve"> using following </w:t>
@@ -288,7 +304,7 @@
       <w:r>
         <w:t xml:space="preserve">link </w:t>
       </w:r>
-      <w:hyperlink r:id="rId6" w:tgtFrame="_new" w:history="1">
+      <w:hyperlink r:id="rId7" w:tgtFrame="_new" w:history="1">
         <w:r>
           <w:rPr>
             <w:rStyle w:val="Hyperlink"/>
@@ -302,7 +318,23 @@
     </w:p>
     <w:p>
       <w:r>
-        <w:t>The obtained dataset, comprising RNASeq, Patient Data, and Copy Number Aberrations Data files, will then be extracted after untarring the folder.</w:t>
+        <w:t xml:space="preserve">The obtained dataset, comprising </w:t>
+      </w:r>
+      <w:proofErr w:type="spellStart"/>
+      <w:r>
+        <w:t>RNASeq</w:t>
+      </w:r>
+      <w:proofErr w:type="spellEnd"/>
+      <w:r>
+        <w:t xml:space="preserve">, Patient Data, and Copy Number Aberrations Data files, will then be extracted after </w:t>
+      </w:r>
+      <w:proofErr w:type="spellStart"/>
+      <w:r>
+        <w:t>untarring</w:t>
+      </w:r>
+      <w:proofErr w:type="spellEnd"/>
+      <w:r>
+        <w:t xml:space="preserve"> the folder.</w:t>
       </w:r>
     </w:p>
     <w:p>
@@ -319,7 +351,15 @@
         <w:t>used</w:t>
       </w:r>
       <w:r>
-        <w:t xml:space="preserve"> as the primary tool for data processing and analysis. The RNASeq, Patient Data, and Copy Number Aberrations Data files will be read into the R environment. To ensure </w:t>
+        <w:t xml:space="preserve"> as the primary tool for data processing and analysis. The </w:t>
+      </w:r>
+      <w:proofErr w:type="spellStart"/>
+      <w:r>
+        <w:t>RNASeq</w:t>
+      </w:r>
+      <w:proofErr w:type="spellEnd"/>
+      <w:r>
+        <w:t xml:space="preserve">, Patient Data, and Copy Number Aberrations Data files will be read into the R environment. To ensure </w:t>
       </w:r>
       <w:r>
         <w:t>better</w:t>
@@ -331,7 +371,15 @@
         <w:t xml:space="preserve"> and as stated in instructions</w:t>
       </w:r>
       <w:r>
-        <w:t xml:space="preserve"> patient IDs from the RNASeq data will be matched with corresponding IDs in the Copy Number Aberrations (CNA) data and Patient Data.</w:t>
+        <w:t xml:space="preserve"> patient IDs from the </w:t>
+      </w:r>
+      <w:proofErr w:type="spellStart"/>
+      <w:r>
+        <w:t>RNASeq</w:t>
+      </w:r>
+      <w:proofErr w:type="spellEnd"/>
+      <w:r>
+        <w:t xml:space="preserve"> data will be matched with corresponding IDs in the Copy Number Aberrations (CNA) data and Patient Data.</w:t>
       </w:r>
     </w:p>
     <w:p>
@@ -347,7 +395,15 @@
     </w:p>
     <w:p>
       <w:r>
-        <w:t xml:space="preserve">Normalization of the RNASeq data will be performed using the DESeq2 package, ensuring accurate representation of gene expression levels. Subsequently, a differential expression analysis will be </w:t>
+        <w:t xml:space="preserve">Normalization of the </w:t>
+      </w:r>
+      <w:proofErr w:type="spellStart"/>
+      <w:r>
+        <w:t>RNASeq</w:t>
+      </w:r>
+      <w:proofErr w:type="spellEnd"/>
+      <w:r>
+        <w:t xml:space="preserve"> data will be performed using the DESeq2 package, ensuring accurate representation of gene expression levels. Subsequently, a differential expression analysis will be </w:t>
       </w:r>
       <w:r>
         <w:t>used</w:t>
@@ -475,7 +531,7 @@
                     <pic:cNvPicPr/>
                   </pic:nvPicPr>
                   <pic:blipFill>
-                    <a:blip r:embed="rId7"/>
+                    <a:blip r:embed="rId8"/>
                     <a:stretch>
                       <a:fillRect/>
                     </a:stretch>
@@ -542,7 +598,7 @@
                     <pic:cNvPicPr/>
                   </pic:nvPicPr>
                   <pic:blipFill>
-                    <a:blip r:embed="rId8"/>
+                    <a:blip r:embed="rId9"/>
                     <a:stretch>
                       <a:fillRect/>
                     </a:stretch>
@@ -605,6 +661,48 @@
       </w:r>
     </w:p>
     <w:p>
+      <w:r>
+        <w:rPr>
+          <w:noProof/>
+        </w:rPr>
+        <w:drawing>
+          <wp:inline distT="0" distB="0" distL="0" distR="0" wp14:anchorId="5ADADBA6" wp14:editId="51277DA2">
+            <wp:extent cx="6152515" cy="4432300"/>
+            <wp:effectExtent l="0" t="0" r="635" b="6350"/>
+            <wp:docPr id="437498152" name="Picture 1" descr="A screen shot of a computer screen&#10;&#10;Description automatically generated"/>
+            <wp:cNvGraphicFramePr>
+              <a:graphicFrameLocks xmlns:a="http://schemas.openxmlformats.org/drawingml/2006/main" noChangeAspect="1"/>
+            </wp:cNvGraphicFramePr>
+            <a:graphic xmlns:a="http://schemas.openxmlformats.org/drawingml/2006/main">
+              <a:graphicData uri="http://schemas.openxmlformats.org/drawingml/2006/picture">
+                <pic:pic xmlns:pic="http://schemas.openxmlformats.org/drawingml/2006/picture">
+                  <pic:nvPicPr>
+                    <pic:cNvPr id="437498152" name="Picture 1" descr="A screen shot of a computer screen&#10;&#10;Description automatically generated"/>
+                    <pic:cNvPicPr/>
+                  </pic:nvPicPr>
+                  <pic:blipFill>
+                    <a:blip r:embed="rId10"/>
+                    <a:stretch>
+                      <a:fillRect/>
+                    </a:stretch>
+                  </pic:blipFill>
+                  <pic:spPr>
+                    <a:xfrm>
+                      <a:off x="0" y="0"/>
+                      <a:ext cx="6152515" cy="4432300"/>
+                    </a:xfrm>
+                    <a:prstGeom prst="rect">
+                      <a:avLst/>
+                    </a:prstGeom>
+                  </pic:spPr>
+                </pic:pic>
+              </a:graphicData>
+            </a:graphic>
+          </wp:inline>
+        </w:drawing>
+      </w:r>
+    </w:p>
+    <w:p>
       <w:pPr>
         <w:rPr>
           <w:b/>
@@ -619,27 +717,133 @@
         <w:t>Key Figures and Tables</w:t>
       </w:r>
     </w:p>
-    <w:p>
-      <w:r>
-        <w:t>Each (sub)analysis will be accompanied by key figures and tables that succinctly convey the results. Legends for these figures and tables will be provided, offering clear explanations of the elements presented. The figures and tables will be meticulously chosen to highlight critical aspects of the analyses, ensuring that the audience can easily grasp the significance of the findings.</w:t>
-      </w:r>
-    </w:p>
-    <w:p>
-      <w:r>
-        <w:t>Brief explanations for each (sub)analysis will be included, elucidating the rationale behind its execution, the methodology applied, the obtained results, and the biological implications. This approach ensures a comprehensive and insightful presentation of the results, fostering a deeper understanding of the molecular landscape of ERBB2+ breast cancer.</w:t>
-      </w:r>
-    </w:p>
-    <w:p>
-      <w:pPr>
+    <w:p/>
+    <w:p/>
+    <w:p>
+      <w:r>
+        <w:rPr>
+          <w:noProof/>
+        </w:rPr>
+        <w:lastRenderedPageBreak/>
+        <w:drawing>
+          <wp:anchor distT="0" distB="0" distL="114300" distR="114300" simplePos="0" relativeHeight="251658240" behindDoc="1" locked="0" layoutInCell="1" allowOverlap="1" wp14:anchorId="0E5D09A4" wp14:editId="185EA1EB">
+            <wp:simplePos x="0" y="0"/>
+            <wp:positionH relativeFrom="column">
+              <wp:posOffset>-22833</wp:posOffset>
+            </wp:positionH>
+            <wp:positionV relativeFrom="paragraph">
+              <wp:posOffset>281112</wp:posOffset>
+            </wp:positionV>
+            <wp:extent cx="6115050" cy="2790825"/>
+            <wp:effectExtent l="0" t="0" r="0" b="9525"/>
+            <wp:wrapTight wrapText="bothSides">
+              <wp:wrapPolygon edited="0">
+                <wp:start x="0" y="0"/>
+                <wp:lineTo x="0" y="21526"/>
+                <wp:lineTo x="21533" y="21526"/>
+                <wp:lineTo x="21533" y="0"/>
+                <wp:lineTo x="0" y="0"/>
+              </wp:wrapPolygon>
+            </wp:wrapTight>
+            <wp:docPr id="199167951" name="Picture 1" descr="A screenshot of a computer code&#10;&#10;Description automatically generated"/>
+            <wp:cNvGraphicFramePr>
+              <a:graphicFrameLocks xmlns:a="http://schemas.openxmlformats.org/drawingml/2006/main" noChangeAspect="1"/>
+            </wp:cNvGraphicFramePr>
+            <a:graphic xmlns:a="http://schemas.openxmlformats.org/drawingml/2006/main">
+              <a:graphicData uri="http://schemas.openxmlformats.org/drawingml/2006/picture">
+                <pic:pic xmlns:pic="http://schemas.openxmlformats.org/drawingml/2006/picture">
+                  <pic:nvPicPr>
+                    <pic:cNvPr id="199167951" name="Picture 1" descr="A screenshot of a computer code&#10;&#10;Description automatically generated"/>
+                    <pic:cNvPicPr/>
+                  </pic:nvPicPr>
+                  <pic:blipFill>
+                    <a:blip r:embed="rId11">
+                      <a:extLst>
+                        <a:ext uri="{28A0092B-C50C-407E-A947-70E740481C1C}">
+                          <a14:useLocalDpi xmlns:a14="http://schemas.microsoft.com/office/drawing/2010/main" val="0"/>
+                        </a:ext>
+                      </a:extLst>
+                    </a:blip>
+                    <a:stretch>
+                      <a:fillRect/>
+                    </a:stretch>
+                  </pic:blipFill>
+                  <pic:spPr>
+                    <a:xfrm>
+                      <a:off x="0" y="0"/>
+                      <a:ext cx="6115050" cy="2790825"/>
+                    </a:xfrm>
+                    <a:prstGeom prst="rect">
+                      <a:avLst/>
+                    </a:prstGeom>
+                  </pic:spPr>
+                </pic:pic>
+              </a:graphicData>
+            </a:graphic>
+          </wp:anchor>
+        </w:drawing>
+      </w:r>
+      <w:r>
+        <w:t>Differentially Expressed Genes</w:t>
+      </w:r>
+      <w:r>
         <w:rPr>
           <w:vanish/>
         </w:rPr>
-      </w:pPr>
-      <w:r>
+        <w:t>Top of Form</w:t>
+      </w:r>
+    </w:p>
+    <w:p/>
+    <w:p>
+      <w:r>
+        <w:t>Top 10 Differentially Expressed Genes Ranked by Fold Change</w:t>
+      </w:r>
+    </w:p>
+    <w:p>
+      <w:pPr>
         <w:rPr>
           <w:vanish/>
         </w:rPr>
-        <w:t>Top of Form</w:t>
+      </w:pPr>
+      <w:r>
+        <w:rPr>
+          <w:noProof/>
+        </w:rPr>
+        <w:drawing>
+          <wp:inline distT="0" distB="0" distL="0" distR="0" wp14:anchorId="55EA19E0" wp14:editId="10EF9054">
+            <wp:extent cx="5962650" cy="2638425"/>
+            <wp:effectExtent l="0" t="0" r="0" b="9525"/>
+            <wp:docPr id="1546719039" name="Picture 1" descr="A screenshot of a computer&#10;&#10;Description automatically generated"/>
+            <wp:cNvGraphicFramePr>
+              <a:graphicFrameLocks xmlns:a="http://schemas.openxmlformats.org/drawingml/2006/main" noChangeAspect="1"/>
+            </wp:cNvGraphicFramePr>
+            <a:graphic xmlns:a="http://schemas.openxmlformats.org/drawingml/2006/main">
+              <a:graphicData uri="http://schemas.openxmlformats.org/drawingml/2006/picture">
+                <pic:pic xmlns:pic="http://schemas.openxmlformats.org/drawingml/2006/picture">
+                  <pic:nvPicPr>
+                    <pic:cNvPr id="1546719039" name="Picture 1" descr="A screenshot of a computer&#10;&#10;Description automatically generated"/>
+                    <pic:cNvPicPr/>
+                  </pic:nvPicPr>
+                  <pic:blipFill>
+                    <a:blip r:embed="rId12"/>
+                    <a:stretch>
+                      <a:fillRect/>
+                    </a:stretch>
+                  </pic:blipFill>
+                  <pic:spPr>
+                    <a:xfrm>
+                      <a:off x="0" y="0"/>
+                      <a:ext cx="5962650" cy="2638425"/>
+                    </a:xfrm>
+                    <a:prstGeom prst="rect">
+                      <a:avLst/>
+                    </a:prstGeom>
+                  </pic:spPr>
+                </pic:pic>
+              </a:graphicData>
+            </a:graphic>
+          </wp:inline>
+        </w:drawing>
       </w:r>
     </w:p>
     <w:p/>
@@ -701,6 +905,243 @@
     </w:p>
   </w:footnote>
 </w:footnotes>
+</file>
+
+<file path=word/numbering.xml><?xml version="1.0" encoding="utf-8"?>
+<w:numbering xmlns:wpc="http://schemas.microsoft.com/office/word/2010/wordprocessingCanvas" xmlns:cx="http://schemas.microsoft.com/office/drawing/2014/chartex" xmlns:cx1="http://schemas.microsoft.com/office/drawing/2015/9/8/chartex" xmlns:cx2="http://schemas.microsoft.com/office/drawing/2015/10/21/chartex" xmlns:cx3="http://schemas.microsoft.com/office/drawing/2016/5/9/chartex" xmlns:cx4="http://schemas.microsoft.com/office/drawing/2016/5/10/chartex" xmlns:cx5="http://schemas.microsoft.com/office/drawing/2016/5/11/chartex" xmlns:cx6="http://schemas.microsoft.com/office/drawing/2016/5/12/chartex" xmlns:cx7="http://schemas.microsoft.com/office/drawing/2016/5/13/chartex" xmlns:cx8="http://schemas.microsoft.com/office/drawing/2016/5/14/chartex" xmlns:mc="http://schemas.openxmlformats.org/markup-compatibility/2006" xmlns:aink="http://schemas.microsoft.com/office/drawing/2016/ink" xmlns:am3d="http://schemas.microsoft.com/office/drawing/2017/model3d" xmlns:o="urn:schemas-microsoft-com:office:office" xmlns:oel="http://schemas.microsoft.com/office/2019/extlst" xmlns:r="http://schemas.openxmlformats.org/officeDocument/2006/relationships" xmlns:m="http://schemas.openxmlformats.org/officeDocument/2006/math" xmlns:v="urn:schemas-microsoft-com:vml" xmlns:wp14="http://schemas.microsoft.com/office/word/2010/wordprocessingDrawing" xmlns:wp="http://schemas.openxmlformats.org/drawingml/2006/wordprocessingDrawing" xmlns:w10="urn:schemas-microsoft-com:office:word" xmlns:w="http://schemas.openxmlformats.org/wordprocessingml/2006/main" xmlns:w14="http://schemas.microsoft.com/office/word/2010/wordml" xmlns:w15="http://schemas.microsoft.com/office/word/2012/wordml" xmlns:w16cex="http://schemas.microsoft.com/office/word/2018/wordml/cex" xmlns:w16cid="http://schemas.microsoft.com/office/word/2016/wordml/cid" xmlns:w16="http://schemas.microsoft.com/office/word/2018/wordml" xmlns:w16sdtdh="http://schemas.microsoft.com/office/word/2020/wordml/sdtdatahash" xmlns:w16se="http://schemas.microsoft.com/office/word/2015/wordml/symex" xmlns:wpg="http://schemas.microsoft.com/office/word/2010/wordprocessingGroup" xmlns:wpi="http://schemas.microsoft.com/office/word/2010/wordprocessingInk" xmlns:wne="http://schemas.microsoft.com/office/word/2006/wordml" xmlns:wps="http://schemas.microsoft.com/office/word/2010/wordprocessingShape" mc:Ignorable="w14 w15 w16se w16cid w16 w16cex w16sdtdh wp14">
+  <w:abstractNum w:abstractNumId="0" w15:restartNumberingAfterBreak="0">
+    <w:nsid w:val="523C2171"/>
+    <w:multiLevelType w:val="multilevel"/>
+    <w:tmpl w:val="673CC61A"/>
+    <w:lvl w:ilvl="0">
+      <w:start w:val="1"/>
+      <w:numFmt w:val="decimal"/>
+      <w:lvlText w:val="%1."/>
+      <w:lvlJc w:val="left"/>
+      <w:pPr>
+        <w:tabs>
+          <w:tab w:val="num" w:pos="720"/>
+        </w:tabs>
+        <w:ind w:left="720" w:hanging="360"/>
+      </w:pPr>
+    </w:lvl>
+    <w:lvl w:ilvl="1" w:tentative="1">
+      <w:start w:val="1"/>
+      <w:numFmt w:val="decimal"/>
+      <w:lvlText w:val="%2."/>
+      <w:lvlJc w:val="left"/>
+      <w:pPr>
+        <w:tabs>
+          <w:tab w:val="num" w:pos="1440"/>
+        </w:tabs>
+        <w:ind w:left="1440" w:hanging="360"/>
+      </w:pPr>
+    </w:lvl>
+    <w:lvl w:ilvl="2" w:tentative="1">
+      <w:start w:val="1"/>
+      <w:numFmt w:val="decimal"/>
+      <w:lvlText w:val="%3."/>
+      <w:lvlJc w:val="left"/>
+      <w:pPr>
+        <w:tabs>
+          <w:tab w:val="num" w:pos="2160"/>
+        </w:tabs>
+        <w:ind w:left="2160" w:hanging="360"/>
+      </w:pPr>
+    </w:lvl>
+    <w:lvl w:ilvl="3" w:tentative="1">
+      <w:start w:val="1"/>
+      <w:numFmt w:val="decimal"/>
+      <w:lvlText w:val="%4."/>
+      <w:lvlJc w:val="left"/>
+      <w:pPr>
+        <w:tabs>
+          <w:tab w:val="num" w:pos="2880"/>
+        </w:tabs>
+        <w:ind w:left="2880" w:hanging="360"/>
+      </w:pPr>
+    </w:lvl>
+    <w:lvl w:ilvl="4" w:tentative="1">
+      <w:start w:val="1"/>
+      <w:numFmt w:val="decimal"/>
+      <w:lvlText w:val="%5."/>
+      <w:lvlJc w:val="left"/>
+      <w:pPr>
+        <w:tabs>
+          <w:tab w:val="num" w:pos="3600"/>
+        </w:tabs>
+        <w:ind w:left="3600" w:hanging="360"/>
+      </w:pPr>
+    </w:lvl>
+    <w:lvl w:ilvl="5" w:tentative="1">
+      <w:start w:val="1"/>
+      <w:numFmt w:val="decimal"/>
+      <w:lvlText w:val="%6."/>
+      <w:lvlJc w:val="left"/>
+      <w:pPr>
+        <w:tabs>
+          <w:tab w:val="num" w:pos="4320"/>
+        </w:tabs>
+        <w:ind w:left="4320" w:hanging="360"/>
+      </w:pPr>
+    </w:lvl>
+    <w:lvl w:ilvl="6" w:tentative="1">
+      <w:start w:val="1"/>
+      <w:numFmt w:val="decimal"/>
+      <w:lvlText w:val="%7."/>
+      <w:lvlJc w:val="left"/>
+      <w:pPr>
+        <w:tabs>
+          <w:tab w:val="num" w:pos="5040"/>
+        </w:tabs>
+        <w:ind w:left="5040" w:hanging="360"/>
+      </w:pPr>
+    </w:lvl>
+    <w:lvl w:ilvl="7" w:tentative="1">
+      <w:start w:val="1"/>
+      <w:numFmt w:val="decimal"/>
+      <w:lvlText w:val="%8."/>
+      <w:lvlJc w:val="left"/>
+      <w:pPr>
+        <w:tabs>
+          <w:tab w:val="num" w:pos="5760"/>
+        </w:tabs>
+        <w:ind w:left="5760" w:hanging="360"/>
+      </w:pPr>
+    </w:lvl>
+    <w:lvl w:ilvl="8" w:tentative="1">
+      <w:start w:val="1"/>
+      <w:numFmt w:val="decimal"/>
+      <w:lvlText w:val="%9."/>
+      <w:lvlJc w:val="left"/>
+      <w:pPr>
+        <w:tabs>
+          <w:tab w:val="num" w:pos="6480"/>
+        </w:tabs>
+        <w:ind w:left="6480" w:hanging="360"/>
+      </w:pPr>
+    </w:lvl>
+  </w:abstractNum>
+  <w:abstractNum w:abstractNumId="1" w15:restartNumberingAfterBreak="0">
+    <w:nsid w:val="57813A63"/>
+    <w:multiLevelType w:val="multilevel"/>
+    <w:tmpl w:val="35A0B5F8"/>
+    <w:lvl w:ilvl="0">
+      <w:start w:val="1"/>
+      <w:numFmt w:val="decimal"/>
+      <w:lvlText w:val="%1."/>
+      <w:lvlJc w:val="left"/>
+      <w:pPr>
+        <w:tabs>
+          <w:tab w:val="num" w:pos="720"/>
+        </w:tabs>
+        <w:ind w:left="720" w:hanging="360"/>
+      </w:pPr>
+    </w:lvl>
+    <w:lvl w:ilvl="1" w:tentative="1">
+      <w:start w:val="1"/>
+      <w:numFmt w:val="decimal"/>
+      <w:lvlText w:val="%2."/>
+      <w:lvlJc w:val="left"/>
+      <w:pPr>
+        <w:tabs>
+          <w:tab w:val="num" w:pos="1440"/>
+        </w:tabs>
+        <w:ind w:left="1440" w:hanging="360"/>
+      </w:pPr>
+    </w:lvl>
+    <w:lvl w:ilvl="2" w:tentative="1">
+      <w:start w:val="1"/>
+      <w:numFmt w:val="decimal"/>
+      <w:lvlText w:val="%3."/>
+      <w:lvlJc w:val="left"/>
+      <w:pPr>
+        <w:tabs>
+          <w:tab w:val="num" w:pos="2160"/>
+        </w:tabs>
+        <w:ind w:left="2160" w:hanging="360"/>
+      </w:pPr>
+    </w:lvl>
+    <w:lvl w:ilvl="3" w:tentative="1">
+      <w:start w:val="1"/>
+      <w:numFmt w:val="decimal"/>
+      <w:lvlText w:val="%4."/>
+      <w:lvlJc w:val="left"/>
+      <w:pPr>
+        <w:tabs>
+          <w:tab w:val="num" w:pos="2880"/>
+        </w:tabs>
+        <w:ind w:left="2880" w:hanging="360"/>
+      </w:pPr>
+    </w:lvl>
+    <w:lvl w:ilvl="4" w:tentative="1">
+      <w:start w:val="1"/>
+      <w:numFmt w:val="decimal"/>
+      <w:lvlText w:val="%5."/>
+      <w:lvlJc w:val="left"/>
+      <w:pPr>
+        <w:tabs>
+          <w:tab w:val="num" w:pos="3600"/>
+        </w:tabs>
+        <w:ind w:left="3600" w:hanging="360"/>
+      </w:pPr>
+    </w:lvl>
+    <w:lvl w:ilvl="5" w:tentative="1">
+      <w:start w:val="1"/>
+      <w:numFmt w:val="decimal"/>
+      <w:lvlText w:val="%6."/>
+      <w:lvlJc w:val="left"/>
+      <w:pPr>
+        <w:tabs>
+          <w:tab w:val="num" w:pos="4320"/>
+        </w:tabs>
+        <w:ind w:left="4320" w:hanging="360"/>
+      </w:pPr>
+    </w:lvl>
+    <w:lvl w:ilvl="6" w:tentative="1">
+      <w:start w:val="1"/>
+      <w:numFmt w:val="decimal"/>
+      <w:lvlText w:val="%7."/>
+      <w:lvlJc w:val="left"/>
+      <w:pPr>
+        <w:tabs>
+          <w:tab w:val="num" w:pos="5040"/>
+        </w:tabs>
+        <w:ind w:left="5040" w:hanging="360"/>
+      </w:pPr>
+    </w:lvl>
+    <w:lvl w:ilvl="7" w:tentative="1">
+      <w:start w:val="1"/>
+      <w:numFmt w:val="decimal"/>
+      <w:lvlText w:val="%8."/>
+      <w:lvlJc w:val="left"/>
+      <w:pPr>
+        <w:tabs>
+          <w:tab w:val="num" w:pos="5760"/>
+        </w:tabs>
+        <w:ind w:left="5760" w:hanging="360"/>
+      </w:pPr>
+    </w:lvl>
+    <w:lvl w:ilvl="8" w:tentative="1">
+      <w:start w:val="1"/>
+      <w:numFmt w:val="decimal"/>
+      <w:lvlText w:val="%9."/>
+      <w:lvlJc w:val="left"/>
+      <w:pPr>
+        <w:tabs>
+          <w:tab w:val="num" w:pos="6480"/>
+        </w:tabs>
+        <w:ind w:left="6480" w:hanging="360"/>
+      </w:pPr>
+    </w:lvl>
+  </w:abstractNum>
+  <w:num w:numId="1" w16cid:durableId="795149146">
+    <w:abstractNumId w:val="1"/>
+  </w:num>
+  <w:num w:numId="2" w16cid:durableId="828710976">
+    <w:abstractNumId w:val="0"/>
+  </w:num>
+</w:numbering>
 </file>
 
 <file path=word/styles.xml><?xml version="1.0" encoding="utf-8"?>

</xml_diff>

<commit_message>
FINALLY PATHWAY IS DONE
</commit_message>
<xml_diff>
--- a/Draft.docx
+++ b/Draft.docx
@@ -115,7 +115,7 @@
           <w:szCs w:val="29"/>
           <w14:ligatures w14:val="none"/>
         </w:rPr>
-        <w:t xml:space="preserve">ID - </w:t>
+        <w:t xml:space="preserve">ID </w:t>
       </w:r>
       <w:r>
         <w:rPr>
@@ -127,7 +127,86 @@
           <w:szCs w:val="29"/>
           <w14:ligatures w14:val="none"/>
         </w:rPr>
+        <w:t>–</w:t>
+      </w:r>
+      <w:r>
+        <w:rPr>
+          <w:rFonts w:ascii="Lato" w:eastAsia="Times New Roman" w:hAnsi="Lato" w:cs="Times New Roman"/>
+          <w:color w:val="202122"/>
+          <w:spacing w:val="3"/>
+          <w:kern w:val="36"/>
+          <w:sz w:val="29"/>
+          <w:szCs w:val="29"/>
+          <w14:ligatures w14:val="none"/>
+        </w:rPr>
+        <w:t xml:space="preserve"> </w:t>
+      </w:r>
+      <w:r>
+        <w:rPr>
+          <w:rFonts w:ascii="Lato" w:eastAsia="Times New Roman" w:hAnsi="Lato" w:cs="Times New Roman"/>
+          <w:color w:val="202122"/>
+          <w:spacing w:val="3"/>
+          <w:kern w:val="36"/>
+          <w:sz w:val="29"/>
+          <w:szCs w:val="29"/>
+          <w14:ligatures w14:val="none"/>
+        </w:rPr>
         <w:t>23205391</w:t>
+      </w:r>
+    </w:p>
+    <w:p>
+      <w:pPr>
+        <w:shd w:val="clear" w:color="auto" w:fill="FFFFFF"/>
+        <w:spacing w:after="0" w:line="240" w:lineRule="auto"/>
+        <w:jc w:val="center"/>
+        <w:outlineLvl w:val="0"/>
+        <w:rPr>
+          <w:rFonts w:ascii="Lato" w:eastAsia="Times New Roman" w:hAnsi="Lato" w:cs="Times New Roman"/>
+          <w:color w:val="202122"/>
+          <w:spacing w:val="3"/>
+          <w:kern w:val="36"/>
+          <w:sz w:val="29"/>
+          <w:szCs w:val="29"/>
+          <w14:ligatures w14:val="none"/>
+        </w:rPr>
+      </w:pPr>
+      <w:proofErr w:type="spellStart"/>
+      <w:r>
+        <w:rPr>
+          <w:rFonts w:ascii="Lato" w:eastAsia="Times New Roman" w:hAnsi="Lato" w:cs="Times New Roman"/>
+          <w:color w:val="202122"/>
+          <w:spacing w:val="3"/>
+          <w:kern w:val="36"/>
+          <w:sz w:val="29"/>
+          <w:szCs w:val="29"/>
+          <w14:ligatures w14:val="none"/>
+        </w:rPr>
+        <w:t>Github</w:t>
+      </w:r>
+      <w:proofErr w:type="spellEnd"/>
+      <w:r>
+        <w:rPr>
+          <w:rFonts w:ascii="Lato" w:eastAsia="Times New Roman" w:hAnsi="Lato" w:cs="Times New Roman"/>
+          <w:color w:val="202122"/>
+          <w:spacing w:val="3"/>
+          <w:kern w:val="36"/>
+          <w:sz w:val="29"/>
+          <w:szCs w:val="29"/>
+          <w14:ligatures w14:val="none"/>
+        </w:rPr>
+        <w:t xml:space="preserve"> Link - </w:t>
+      </w:r>
+      <w:r>
+        <w:rPr>
+          <w:rFonts w:ascii="Lato" w:eastAsia="Times New Roman" w:hAnsi="Lato" w:cs="Times New Roman"/>
+          <w:color w:val="202122"/>
+          <w:spacing w:val="3"/>
+          <w:kern w:val="36"/>
+          <w:sz w:val="29"/>
+          <w:szCs w:val="29"/>
+          <w14:ligatures w14:val="none"/>
+        </w:rPr>
+        <w:t>https://github.com/DavidJalisevs/BioPrincipleAssignment2</w:t>
       </w:r>
     </w:p>
     <w:p>
@@ -463,7 +542,6 @@
           <w:sz w:val="36"/>
           <w:szCs w:val="36"/>
         </w:rPr>
-        <w:lastRenderedPageBreak/>
         <w:t>Results (draft)</w:t>
       </w:r>
     </w:p>
@@ -709,22 +787,76 @@
           <w:bCs/>
         </w:rPr>
       </w:pPr>
-      <w:r>
+    </w:p>
+    <w:p>
+      <w:pPr>
         <w:rPr>
           <w:b/>
           <w:bCs/>
         </w:rPr>
+      </w:pPr>
+    </w:p>
+    <w:p>
+      <w:pPr>
+        <w:rPr>
+          <w:b/>
+          <w:bCs/>
+        </w:rPr>
+      </w:pPr>
+    </w:p>
+    <w:p>
+      <w:pPr>
+        <w:rPr>
+          <w:b/>
+          <w:bCs/>
+        </w:rPr>
+      </w:pPr>
+    </w:p>
+    <w:p>
+      <w:pPr>
+        <w:rPr>
+          <w:b/>
+          <w:bCs/>
+        </w:rPr>
+      </w:pPr>
+    </w:p>
+    <w:p>
+      <w:pPr>
+        <w:rPr>
+          <w:b/>
+          <w:bCs/>
+        </w:rPr>
+      </w:pPr>
+    </w:p>
+    <w:p>
+      <w:pPr>
+        <w:rPr>
+          <w:b/>
+          <w:bCs/>
+        </w:rPr>
+      </w:pPr>
+    </w:p>
+    <w:p>
+      <w:pPr>
+        <w:rPr>
+          <w:b/>
+          <w:bCs/>
+        </w:rPr>
+      </w:pPr>
+      <w:r>
+        <w:rPr>
+          <w:b/>
+          <w:bCs/>
+        </w:rPr>
+        <w:lastRenderedPageBreak/>
         <w:t>Key Figures and Tables</w:t>
       </w:r>
     </w:p>
-    <w:p/>
-    <w:p/>
     <w:p>
       <w:r>
         <w:rPr>
           <w:noProof/>
         </w:rPr>
-        <w:lastRenderedPageBreak/>
         <w:drawing>
           <wp:anchor distT="0" distB="0" distL="114300" distR="114300" simplePos="0" relativeHeight="251658240" behindDoc="1" locked="0" layoutInCell="1" allowOverlap="1" wp14:anchorId="0E5D09A4" wp14:editId="185EA1EB">
             <wp:simplePos x="0" y="0"/>
@@ -1615,6 +1747,7 @@
   <w:style w:type="character" w:default="1" w:styleId="DefaultParagraphFont">
     <w:name w:val="Default Paragraph Font"/>
     <w:uiPriority w:val="1"/>
+    <w:semiHidden/>
     <w:unhideWhenUsed/>
   </w:style>
   <w:style w:type="table" w:default="1" w:styleId="TableNormal">

</xml_diff>